<commit_message>
added possible time measuring
</commit_message>
<xml_diff>
--- a/lab_07/doc/ТиСД Отчет 7 Иванов ИУ7-35Б.docx
+++ b/lab_07/doc/ТиСД Отчет 7 Иванов ИУ7-35Б.docx
@@ -2281,20 +2281,7 @@
           <w:lang w:val="ru-RU"/>
         </w:rPr>
         <w:lastRenderedPageBreak/>
-        <w:t>Описани</w:t>
-      </w:r>
-      <w:bookmarkStart w:id="2" w:name="_GoBack"/>
-      <w:bookmarkEnd w:id="2"/>
-      <w:r>
-        <w:rPr>
-          <w:rFonts w:ascii="Times New Roman" w:eastAsia="Segoe UI" w:hAnsi="Times New Roman"/>
-          <w:b/>
-          <w:bCs/>
-          <w:sz w:val="40"/>
-          <w:szCs w:val="40"/>
-          <w:lang w:val="ru-RU"/>
-        </w:rPr>
-        <w:t>е условия задачи</w:t>
+        <w:t>Описание условия задачи</w:t>
       </w:r>
       <w:bookmarkEnd w:id="0"/>
       <w:bookmarkEnd w:id="1"/>
@@ -2384,8 +2371,8 @@
           <w:lang w:val="ru-RU"/>
         </w:rPr>
       </w:pPr>
-      <w:bookmarkStart w:id="3" w:name="__RefHeading___Toc1495_1224043242"/>
-      <w:bookmarkStart w:id="4" w:name="_Toc90668587"/>
+      <w:bookmarkStart w:id="2" w:name="__RefHeading___Toc1495_1224043242"/>
+      <w:bookmarkStart w:id="3" w:name="_Toc90668587"/>
       <w:r>
         <w:rPr>
           <w:rFonts w:ascii="Times New Roman" w:eastAsia="Segoe UI" w:hAnsi="Times New Roman"/>
@@ -2397,8 +2384,8 @@
         </w:rPr>
         <w:t>Описание технического задания</w:t>
       </w:r>
+      <w:bookmarkEnd w:id="2"/>
       <w:bookmarkEnd w:id="3"/>
-      <w:bookmarkEnd w:id="4"/>
     </w:p>
     <w:p>
       <w:pPr>
@@ -2446,7 +2433,7 @@
           <w:szCs w:val="32"/>
           <w:lang w:val="ru-RU" w:eastAsia="ru-RU"/>
         </w:rPr>
-        <w:t>Целое число</w:t>
+        <w:t>Целые числа</w:t>
       </w:r>
       <w:r>
         <w:rPr>
@@ -2610,7 +2597,7 @@
           <w:szCs w:val="28"/>
           <w:lang w:val="ru-RU" w:eastAsia="ru-RU"/>
         </w:rPr>
-        <w:t>Целое число</w:t>
+        <w:t>Целые числа</w:t>
       </w:r>
       <w:r>
         <w:rPr>
@@ -3516,8 +3503,8 @@
           <w:lang w:val="ru-RU"/>
         </w:rPr>
       </w:pPr>
-      <w:bookmarkStart w:id="5" w:name="__RefHeading___Toc1497_1224043242"/>
-      <w:bookmarkStart w:id="6" w:name="_Toc90668588"/>
+      <w:bookmarkStart w:id="4" w:name="__RefHeading___Toc1497_1224043242"/>
+      <w:bookmarkStart w:id="5" w:name="_Toc90668588"/>
       <w:r>
         <w:rPr>
           <w:rFonts w:ascii="Times New Roman" w:eastAsia="Segoe UI" w:hAnsi="Times New Roman"/>
@@ -3529,8 +3516,8 @@
         </w:rPr>
         <w:t>Описание структуры данных</w:t>
       </w:r>
+      <w:bookmarkEnd w:id="4"/>
       <w:bookmarkEnd w:id="5"/>
-      <w:bookmarkEnd w:id="6"/>
     </w:p>
     <w:p>
       <w:pPr>
@@ -3747,6 +3734,8 @@
         </w:rPr>
         <w:t xml:space="preserve"> E;</w:t>
       </w:r>
+      <w:bookmarkStart w:id="6" w:name="_GoBack"/>
+      <w:bookmarkEnd w:id="6"/>
     </w:p>
     <w:p>
       <w:pPr>
@@ -5032,7 +5021,7 @@
           <w:color w:val="000000"/>
           <w:sz w:val="28"/>
           <w:szCs w:val="28"/>
-          <w:lang w:val="ru-RU" w:eastAsia="ru-RU"/>
+          <w:lang w:val="en-US" w:eastAsia="ru-RU"/>
         </w:rPr>
       </w:pPr>
       <w:r>
@@ -5042,7 +5031,7 @@
           <w:color w:val="000000"/>
           <w:sz w:val="28"/>
           <w:szCs w:val="28"/>
-          <w:lang w:val="ru-RU" w:eastAsia="ru-RU"/>
+          <w:lang w:val="en-US" w:eastAsia="ru-RU"/>
         </w:rPr>
         <w:t>};</w:t>
       </w:r>
@@ -5055,7 +5044,7 @@
           <w:color w:val="000000"/>
           <w:sz w:val="28"/>
           <w:szCs w:val="28"/>
-          <w:lang w:val="ru-RU" w:eastAsia="ru-RU"/>
+          <w:lang w:val="en-US" w:eastAsia="ru-RU"/>
         </w:rPr>
       </w:pPr>
     </w:p>
@@ -8501,16 +8490,7 @@
                 <w:szCs w:val="28"/>
                 <w:lang w:val="ru-RU"/>
               </w:rPr>
-              <w:t>Ввод н</w:t>
-            </w:r>
-            <w:r>
-              <w:rPr>
-                <w:rFonts w:ascii="Times New Roman" w:hAnsi="Times New Roman" w:cs="Times New Roman"/>
-                <w:sz w:val="28"/>
-                <w:szCs w:val="28"/>
-                <w:lang w:val="ru-RU"/>
-              </w:rPr>
-              <w:t>еверного числа рёбер</w:t>
+              <w:t>Ввод неверного числа рёбер</w:t>
             </w:r>
           </w:p>
         </w:tc>
@@ -10289,29 +10269,6 @@
               <w:t>Открылась фотография графа.</w:t>
             </w:r>
           </w:p>
-        </w:tc>
-      </w:tr>
-      <w:tr>
-        <w:trPr>
-          <w:jc w:val="center"/>
-        </w:trPr>
-        <w:tc>
-          <w:tcPr>
-            <w:tcW w:w="568" w:type="dxa"/>
-            <w:tcBorders>
-              <w:top w:val="single" w:sz="2" w:space="0" w:color="000000"/>
-              <w:left w:val="single" w:sz="2" w:space="0" w:color="000000"/>
-              <w:bottom w:val="single" w:sz="2" w:space="0" w:color="000000"/>
-              <w:right w:val="nil"/>
-            </w:tcBorders>
-            <w:tcMar>
-              <w:top w:w="55" w:type="dxa"/>
-              <w:left w:w="55" w:type="dxa"/>
-              <w:bottom w:w="55" w:type="dxa"/>
-              <w:right w:w="55" w:type="dxa"/>
-            </w:tcMar>
-            <w:vAlign w:val="center"/>
-          </w:tcPr>
           <w:p>
             <w:pPr>
               <w:jc w:val="center"/>
@@ -10329,401 +10286,41 @@
                 <w:szCs w:val="28"/>
                 <w:lang w:val="ru-RU"/>
               </w:rPr>
-              <w:t>16</w:t>
-            </w:r>
-          </w:p>
-        </w:tc>
-        <w:tc>
-          <w:tcPr>
-            <w:tcW w:w="2409" w:type="dxa"/>
-            <w:tcBorders>
-              <w:top w:val="single" w:sz="2" w:space="0" w:color="000000"/>
-              <w:left w:val="single" w:sz="2" w:space="0" w:color="000000"/>
-              <w:bottom w:val="single" w:sz="2" w:space="0" w:color="000000"/>
-              <w:right w:val="nil"/>
-            </w:tcBorders>
-            <w:tcMar>
-              <w:top w:w="55" w:type="dxa"/>
-              <w:left w:w="55" w:type="dxa"/>
-              <w:bottom w:w="55" w:type="dxa"/>
-              <w:right w:w="55" w:type="dxa"/>
-            </w:tcMar>
-            <w:vAlign w:val="center"/>
-          </w:tcPr>
-          <w:p>
-            <w:pPr>
-              <w:jc w:val="center"/>
-              <w:rPr>
-                <w:rFonts w:ascii="Times New Roman" w:hAnsi="Times New Roman" w:cs="Times New Roman"/>
-                <w:sz w:val="28"/>
-                <w:szCs w:val="28"/>
-                <w:lang w:val="ru-RU"/>
-              </w:rPr>
-            </w:pPr>
-            <w:r>
-              <w:rPr>
-                <w:rFonts w:ascii="Times New Roman" w:hAnsi="Times New Roman" w:cs="Times New Roman"/>
-                <w:sz w:val="28"/>
-                <w:szCs w:val="28"/>
-                <w:lang w:val="ru-RU"/>
-              </w:rPr>
-              <w:t>Вычислительная часть</w:t>
-            </w:r>
-          </w:p>
-        </w:tc>
-        <w:tc>
-          <w:tcPr>
-            <w:tcW w:w="3257" w:type="dxa"/>
-            <w:tcBorders>
-              <w:top w:val="single" w:sz="2" w:space="0" w:color="000000"/>
-              <w:left w:val="single" w:sz="2" w:space="0" w:color="000000"/>
-              <w:bottom w:val="single" w:sz="2" w:space="0" w:color="000000"/>
-              <w:right w:val="nil"/>
-            </w:tcBorders>
-            <w:tcMar>
-              <w:top w:w="55" w:type="dxa"/>
-              <w:left w:w="55" w:type="dxa"/>
-              <w:bottom w:w="55" w:type="dxa"/>
-              <w:right w:w="55" w:type="dxa"/>
-            </w:tcMar>
-            <w:vAlign w:val="center"/>
-          </w:tcPr>
-          <w:p>
-            <w:pPr>
-              <w:jc w:val="center"/>
-              <w:rPr>
-                <w:rFonts w:ascii="Times New Roman" w:hAnsi="Times New Roman" w:cs="Times New Roman"/>
-                <w:sz w:val="28"/>
-                <w:szCs w:val="28"/>
-                <w:lang w:val="ru-RU"/>
-              </w:rPr>
-            </w:pPr>
-            <w:r>
-              <w:rPr>
-                <w:rFonts w:ascii="Times New Roman" w:hAnsi="Times New Roman" w:cs="Times New Roman"/>
-                <w:sz w:val="28"/>
-                <w:szCs w:val="28"/>
-                <w:lang w:val="ru-RU"/>
-              </w:rPr>
-              <w:t>1</w:t>
-            </w:r>
-          </w:p>
-          <w:p>
-            <w:pPr>
-              <w:jc w:val="center"/>
-              <w:rPr>
-                <w:rFonts w:ascii="Times New Roman" w:hAnsi="Times New Roman" w:cs="Times New Roman"/>
-                <w:sz w:val="28"/>
-                <w:szCs w:val="28"/>
-                <w:lang w:val="ru-RU"/>
-              </w:rPr>
-            </w:pPr>
-            <w:r>
-              <w:rPr>
-                <w:rFonts w:ascii="Times New Roman" w:hAnsi="Times New Roman" w:cs="Times New Roman"/>
-                <w:sz w:val="28"/>
-                <w:szCs w:val="28"/>
-                <w:lang w:val="ru-RU"/>
-              </w:rPr>
-              <w:t>6 12</w:t>
-            </w:r>
-          </w:p>
-          <w:p>
-            <w:pPr>
-              <w:jc w:val="center"/>
-              <w:rPr>
-                <w:rFonts w:ascii="Times New Roman" w:hAnsi="Times New Roman" w:cs="Times New Roman"/>
-                <w:sz w:val="28"/>
-                <w:szCs w:val="28"/>
-                <w:lang w:val="ru-RU"/>
-              </w:rPr>
-            </w:pPr>
-            <w:r>
-              <w:rPr>
-                <w:rFonts w:ascii="Times New Roman" w:hAnsi="Times New Roman" w:cs="Times New Roman"/>
-                <w:sz w:val="28"/>
-                <w:szCs w:val="28"/>
-                <w:lang w:val="ru-RU"/>
-              </w:rPr>
-              <w:t>0 1</w:t>
-            </w:r>
-          </w:p>
-          <w:p>
-            <w:pPr>
-              <w:jc w:val="center"/>
-              <w:rPr>
-                <w:rFonts w:ascii="Times New Roman" w:hAnsi="Times New Roman" w:cs="Times New Roman"/>
-                <w:sz w:val="28"/>
-                <w:szCs w:val="28"/>
-                <w:lang w:val="ru-RU"/>
-              </w:rPr>
-            </w:pPr>
-            <w:r>
-              <w:rPr>
-                <w:rFonts w:ascii="Times New Roman" w:hAnsi="Times New Roman" w:cs="Times New Roman"/>
-                <w:sz w:val="28"/>
-                <w:szCs w:val="28"/>
-                <w:lang w:val="ru-RU"/>
-              </w:rPr>
-              <w:t>0 1</w:t>
-            </w:r>
-          </w:p>
-          <w:p>
-            <w:pPr>
-              <w:jc w:val="center"/>
-              <w:rPr>
-                <w:rFonts w:ascii="Times New Roman" w:hAnsi="Times New Roman" w:cs="Times New Roman"/>
-                <w:sz w:val="28"/>
-                <w:szCs w:val="28"/>
-                <w:lang w:val="ru-RU"/>
-              </w:rPr>
-            </w:pPr>
-            <w:r>
-              <w:rPr>
-                <w:rFonts w:ascii="Times New Roman" w:hAnsi="Times New Roman" w:cs="Times New Roman"/>
-                <w:sz w:val="28"/>
-                <w:szCs w:val="28"/>
-                <w:lang w:val="ru-RU"/>
-              </w:rPr>
-              <w:t>0 2</w:t>
-            </w:r>
-          </w:p>
-          <w:p>
-            <w:pPr>
-              <w:jc w:val="center"/>
-              <w:rPr>
-                <w:rFonts w:ascii="Times New Roman" w:hAnsi="Times New Roman" w:cs="Times New Roman"/>
-                <w:sz w:val="28"/>
-                <w:szCs w:val="28"/>
-                <w:lang w:val="ru-RU"/>
-              </w:rPr>
-            </w:pPr>
-            <w:r>
-              <w:rPr>
-                <w:rFonts w:ascii="Times New Roman" w:hAnsi="Times New Roman" w:cs="Times New Roman"/>
-                <w:sz w:val="28"/>
-                <w:szCs w:val="28"/>
-                <w:lang w:val="ru-RU"/>
-              </w:rPr>
-              <w:t>0 2</w:t>
-            </w:r>
-          </w:p>
-          <w:p>
-            <w:pPr>
-              <w:jc w:val="center"/>
-              <w:rPr>
-                <w:rFonts w:ascii="Times New Roman" w:hAnsi="Times New Roman" w:cs="Times New Roman"/>
-                <w:sz w:val="28"/>
-                <w:szCs w:val="28"/>
-                <w:lang w:val="ru-RU"/>
-              </w:rPr>
-            </w:pPr>
-            <w:r>
-              <w:rPr>
-                <w:rFonts w:ascii="Times New Roman" w:hAnsi="Times New Roman" w:cs="Times New Roman"/>
-                <w:sz w:val="28"/>
-                <w:szCs w:val="28"/>
-                <w:lang w:val="ru-RU"/>
-              </w:rPr>
-              <w:t>2 1</w:t>
-            </w:r>
-          </w:p>
-          <w:p>
-            <w:pPr>
-              <w:jc w:val="center"/>
-              <w:rPr>
-                <w:rFonts w:ascii="Times New Roman" w:hAnsi="Times New Roman" w:cs="Times New Roman"/>
-                <w:sz w:val="28"/>
-                <w:szCs w:val="28"/>
-                <w:lang w:val="ru-RU"/>
-              </w:rPr>
-            </w:pPr>
-            <w:r>
-              <w:rPr>
-                <w:rFonts w:ascii="Times New Roman" w:hAnsi="Times New Roman" w:cs="Times New Roman"/>
-                <w:sz w:val="28"/>
-                <w:szCs w:val="28"/>
-                <w:lang w:val="ru-RU"/>
-              </w:rPr>
-              <w:t>1 2</w:t>
-            </w:r>
-          </w:p>
-          <w:p>
-            <w:pPr>
-              <w:jc w:val="center"/>
-              <w:rPr>
-                <w:rFonts w:ascii="Times New Roman" w:hAnsi="Times New Roman" w:cs="Times New Roman"/>
-                <w:sz w:val="28"/>
-                <w:szCs w:val="28"/>
-                <w:lang w:val="ru-RU"/>
-              </w:rPr>
-            </w:pPr>
-            <w:r>
-              <w:rPr>
-                <w:rFonts w:ascii="Times New Roman" w:hAnsi="Times New Roman" w:cs="Times New Roman"/>
-                <w:sz w:val="28"/>
-                <w:szCs w:val="28"/>
-                <w:lang w:val="ru-RU"/>
-              </w:rPr>
-              <w:t>2 3</w:t>
-            </w:r>
-          </w:p>
-          <w:p>
-            <w:pPr>
-              <w:jc w:val="center"/>
-              <w:rPr>
-                <w:rFonts w:ascii="Times New Roman" w:hAnsi="Times New Roman" w:cs="Times New Roman"/>
-                <w:sz w:val="28"/>
-                <w:szCs w:val="28"/>
-                <w:lang w:val="ru-RU"/>
-              </w:rPr>
-            </w:pPr>
-            <w:r>
-              <w:rPr>
-                <w:rFonts w:ascii="Times New Roman" w:hAnsi="Times New Roman" w:cs="Times New Roman"/>
-                <w:sz w:val="28"/>
-                <w:szCs w:val="28"/>
-                <w:lang w:val="ru-RU"/>
-              </w:rPr>
-              <w:t>3 4</w:t>
-            </w:r>
-          </w:p>
-          <w:p>
-            <w:pPr>
-              <w:jc w:val="center"/>
-              <w:rPr>
-                <w:rFonts w:ascii="Times New Roman" w:hAnsi="Times New Roman" w:cs="Times New Roman"/>
-                <w:sz w:val="28"/>
-                <w:szCs w:val="28"/>
-                <w:lang w:val="ru-RU"/>
-              </w:rPr>
-            </w:pPr>
-            <w:r>
-              <w:rPr>
-                <w:rFonts w:ascii="Times New Roman" w:hAnsi="Times New Roman" w:cs="Times New Roman"/>
-                <w:sz w:val="28"/>
-                <w:szCs w:val="28"/>
-                <w:lang w:val="ru-RU"/>
-              </w:rPr>
-              <w:t>3 4</w:t>
-            </w:r>
-          </w:p>
-          <w:p>
-            <w:pPr>
-              <w:jc w:val="center"/>
-              <w:rPr>
-                <w:rFonts w:ascii="Times New Roman" w:hAnsi="Times New Roman" w:cs="Times New Roman"/>
-                <w:sz w:val="28"/>
-                <w:szCs w:val="28"/>
-                <w:lang w:val="ru-RU"/>
-              </w:rPr>
-            </w:pPr>
-            <w:r>
-              <w:rPr>
-                <w:rFonts w:ascii="Times New Roman" w:hAnsi="Times New Roman" w:cs="Times New Roman"/>
-                <w:sz w:val="28"/>
-                <w:szCs w:val="28"/>
-                <w:lang w:val="ru-RU"/>
-              </w:rPr>
-              <w:t>3 5</w:t>
-            </w:r>
-          </w:p>
-          <w:p>
-            <w:pPr>
-              <w:jc w:val="center"/>
-              <w:rPr>
-                <w:rFonts w:ascii="Times New Roman" w:hAnsi="Times New Roman" w:cs="Times New Roman"/>
-                <w:sz w:val="28"/>
-                <w:szCs w:val="28"/>
-                <w:lang w:val="ru-RU"/>
-              </w:rPr>
-            </w:pPr>
-            <w:r>
-              <w:rPr>
-                <w:rFonts w:ascii="Times New Roman" w:hAnsi="Times New Roman" w:cs="Times New Roman"/>
-                <w:sz w:val="28"/>
-                <w:szCs w:val="28"/>
-                <w:lang w:val="ru-RU"/>
-              </w:rPr>
-              <w:t>3 5</w:t>
-            </w:r>
-          </w:p>
-          <w:p>
-            <w:pPr>
-              <w:jc w:val="center"/>
-              <w:rPr>
-                <w:rFonts w:ascii="Times New Roman" w:hAnsi="Times New Roman" w:cs="Times New Roman"/>
-                <w:sz w:val="28"/>
-                <w:szCs w:val="28"/>
-                <w:lang w:val="ru-RU"/>
-              </w:rPr>
-            </w:pPr>
-            <w:r>
-              <w:rPr>
-                <w:rFonts w:ascii="Times New Roman" w:hAnsi="Times New Roman" w:cs="Times New Roman"/>
-                <w:sz w:val="28"/>
-                <w:szCs w:val="28"/>
-                <w:lang w:val="ru-RU"/>
-              </w:rPr>
-              <w:t>3</w:t>
-            </w:r>
-          </w:p>
-        </w:tc>
-        <w:tc>
-          <w:tcPr>
-            <w:tcW w:w="3271" w:type="dxa"/>
-            <w:tcBorders>
-              <w:top w:val="single" w:sz="2" w:space="0" w:color="000000"/>
-              <w:left w:val="single" w:sz="2" w:space="0" w:color="000000"/>
-              <w:bottom w:val="single" w:sz="2" w:space="0" w:color="000000"/>
-              <w:right w:val="single" w:sz="2" w:space="0" w:color="000000"/>
-            </w:tcBorders>
-            <w:tcMar>
-              <w:top w:w="55" w:type="dxa"/>
-              <w:left w:w="55" w:type="dxa"/>
-              <w:bottom w:w="55" w:type="dxa"/>
-              <w:right w:w="55" w:type="dxa"/>
-            </w:tcMar>
-            <w:vAlign w:val="center"/>
-          </w:tcPr>
-          <w:p>
-            <w:pPr>
-              <w:jc w:val="center"/>
-              <w:rPr>
-                <w:rFonts w:ascii="Times New Roman" w:hAnsi="Times New Roman" w:cs="Times New Roman"/>
-                <w:sz w:val="28"/>
-                <w:szCs w:val="28"/>
-                <w:lang w:val="en-US"/>
-              </w:rPr>
-            </w:pPr>
-            <w:r>
-              <w:rPr>
-                <w:rFonts w:ascii="Times New Roman" w:hAnsi="Times New Roman" w:cs="Times New Roman"/>
-                <w:sz w:val="28"/>
-                <w:szCs w:val="28"/>
-                <w:lang w:val="en-US"/>
-              </w:rPr>
-              <w:t>Answer: 1</w:t>
-            </w:r>
-          </w:p>
-          <w:p>
-            <w:pPr>
-              <w:jc w:val="center"/>
-              <w:rPr>
-                <w:rFonts w:ascii="Times New Roman" w:hAnsi="Times New Roman" w:cs="Times New Roman"/>
-                <w:sz w:val="28"/>
-                <w:szCs w:val="28"/>
-                <w:lang w:val="en-US"/>
-              </w:rPr>
-            </w:pPr>
-            <w:r>
-              <w:rPr>
-                <w:rFonts w:ascii="Times New Roman" w:hAnsi="Times New Roman" w:cs="Times New Roman"/>
-                <w:sz w:val="28"/>
-                <w:szCs w:val="28"/>
-                <w:lang w:val="en-US"/>
-              </w:rPr>
-              <w:t>2 - 3</w:t>
+              <w:drawing>
+                <wp:inline distT="0" distB="0" distL="0" distR="0" wp14:anchorId="16F97A50" wp14:editId="51740C76">
+                  <wp:extent cx="1439333" cy="1950226"/>
+                  <wp:effectExtent l="0" t="0" r="8890" b="0"/>
+                  <wp:docPr id="2" name="Рисунок 2"/>
+                  <wp:cNvGraphicFramePr>
+                    <a:graphicFrameLocks xmlns:a="http://schemas.openxmlformats.org/drawingml/2006/main" noChangeAspect="1"/>
+                  </wp:cNvGraphicFramePr>
+                  <a:graphic xmlns:a="http://schemas.openxmlformats.org/drawingml/2006/main">
+                    <a:graphicData uri="http://schemas.openxmlformats.org/drawingml/2006/picture">
+                      <pic:pic xmlns:pic="http://schemas.openxmlformats.org/drawingml/2006/picture">
+                        <pic:nvPicPr>
+                          <pic:cNvPr id="1" name=""/>
+                          <pic:cNvPicPr/>
+                        </pic:nvPicPr>
+                        <pic:blipFill>
+                          <a:blip r:embed="rId9"/>
+                          <a:stretch>
+                            <a:fillRect/>
+                          </a:stretch>
+                        </pic:blipFill>
+                        <pic:spPr>
+                          <a:xfrm>
+                            <a:off x="0" y="0"/>
+                            <a:ext cx="1447835" cy="1961746"/>
+                          </a:xfrm>
+                          <a:prstGeom prst="rect">
+                            <a:avLst/>
+                          </a:prstGeom>
+                        </pic:spPr>
+                      </pic:pic>
+                    </a:graphicData>
+                  </a:graphic>
+                </wp:inline>
+              </w:drawing>
             </w:r>
           </w:p>
         </w:tc>
@@ -10766,7 +10363,7 @@
                 <w:szCs w:val="28"/>
                 <w:lang w:val="ru-RU"/>
               </w:rPr>
-              <w:t>17</w:t>
+              <w:t>16</w:t>
             </w:r>
           </w:p>
         </w:tc>
@@ -10832,7 +10429,7 @@
                 <w:rFonts w:ascii="Times New Roman" w:hAnsi="Times New Roman" w:cs="Times New Roman"/>
                 <w:sz w:val="28"/>
                 <w:szCs w:val="28"/>
-                <w:lang w:val="en-US"/>
+                <w:lang w:val="ru-RU"/>
               </w:rPr>
             </w:pPr>
             <w:r>
@@ -10840,7 +10437,7 @@
                 <w:rFonts w:ascii="Times New Roman" w:hAnsi="Times New Roman" w:cs="Times New Roman"/>
                 <w:sz w:val="28"/>
                 <w:szCs w:val="28"/>
-                <w:lang w:val="en-US"/>
+                <w:lang w:val="ru-RU"/>
               </w:rPr>
               <w:t>1</w:t>
             </w:r>
@@ -10852,7 +10449,7 @@
                 <w:rFonts w:ascii="Times New Roman" w:hAnsi="Times New Roman" w:cs="Times New Roman"/>
                 <w:sz w:val="28"/>
                 <w:szCs w:val="28"/>
-                <w:lang w:val="en-US"/>
+                <w:lang w:val="ru-RU"/>
               </w:rPr>
             </w:pPr>
             <w:r>
@@ -10860,9 +10457,9 @@
                 <w:rFonts w:ascii="Times New Roman" w:hAnsi="Times New Roman" w:cs="Times New Roman"/>
                 <w:sz w:val="28"/>
                 <w:szCs w:val="28"/>
-                <w:lang w:val="en-US"/>
-              </w:rPr>
-              <w:t>5 8</w:t>
+                <w:lang w:val="ru-RU"/>
+              </w:rPr>
+              <w:t>6 12</w:t>
             </w:r>
           </w:p>
           <w:p>
@@ -10872,7 +10469,7 @@
                 <w:rFonts w:ascii="Times New Roman" w:hAnsi="Times New Roman" w:cs="Times New Roman"/>
                 <w:sz w:val="28"/>
                 <w:szCs w:val="28"/>
-                <w:lang w:val="en-US"/>
+                <w:lang w:val="ru-RU"/>
               </w:rPr>
             </w:pPr>
             <w:r>
@@ -10880,7 +10477,7 @@
                 <w:rFonts w:ascii="Times New Roman" w:hAnsi="Times New Roman" w:cs="Times New Roman"/>
                 <w:sz w:val="28"/>
                 <w:szCs w:val="28"/>
-                <w:lang w:val="en-US"/>
+                <w:lang w:val="ru-RU"/>
               </w:rPr>
               <w:t>0 1</w:t>
             </w:r>
@@ -10892,7 +10489,7 @@
                 <w:rFonts w:ascii="Times New Roman" w:hAnsi="Times New Roman" w:cs="Times New Roman"/>
                 <w:sz w:val="28"/>
                 <w:szCs w:val="28"/>
-                <w:lang w:val="en-US"/>
+                <w:lang w:val="ru-RU"/>
               </w:rPr>
             </w:pPr>
             <w:r>
@@ -10900,9 +10497,9 @@
                 <w:rFonts w:ascii="Times New Roman" w:hAnsi="Times New Roman" w:cs="Times New Roman"/>
                 <w:sz w:val="28"/>
                 <w:szCs w:val="28"/>
-                <w:lang w:val="en-US"/>
-              </w:rPr>
-              <w:t>1 2</w:t>
+                <w:lang w:val="ru-RU"/>
+              </w:rPr>
+              <w:t>0 1</w:t>
             </w:r>
           </w:p>
           <w:p>
@@ -10912,7 +10509,7 @@
                 <w:rFonts w:ascii="Times New Roman" w:hAnsi="Times New Roman" w:cs="Times New Roman"/>
                 <w:sz w:val="28"/>
                 <w:szCs w:val="28"/>
-                <w:lang w:val="en-US"/>
+                <w:lang w:val="ru-RU"/>
               </w:rPr>
             </w:pPr>
             <w:r>
@@ -10920,9 +10517,9 @@
                 <w:rFonts w:ascii="Times New Roman" w:hAnsi="Times New Roman" w:cs="Times New Roman"/>
                 <w:sz w:val="28"/>
                 <w:szCs w:val="28"/>
-                <w:lang w:val="en-US"/>
-              </w:rPr>
-              <w:t>2 3</w:t>
+                <w:lang w:val="ru-RU"/>
+              </w:rPr>
+              <w:t>0 2</w:t>
             </w:r>
           </w:p>
           <w:p>
@@ -10932,7 +10529,7 @@
                 <w:rFonts w:ascii="Times New Roman" w:hAnsi="Times New Roman" w:cs="Times New Roman"/>
                 <w:sz w:val="28"/>
                 <w:szCs w:val="28"/>
-                <w:lang w:val="en-US"/>
+                <w:lang w:val="ru-RU"/>
               </w:rPr>
             </w:pPr>
             <w:r>
@@ -10940,9 +10537,9 @@
                 <w:rFonts w:ascii="Times New Roman" w:hAnsi="Times New Roman" w:cs="Times New Roman"/>
                 <w:sz w:val="28"/>
                 <w:szCs w:val="28"/>
-                <w:lang w:val="en-US"/>
-              </w:rPr>
-              <w:t>3 4</w:t>
+                <w:lang w:val="ru-RU"/>
+              </w:rPr>
+              <w:t>0 2</w:t>
             </w:r>
           </w:p>
           <w:p>
@@ -10952,7 +10549,7 @@
                 <w:rFonts w:ascii="Times New Roman" w:hAnsi="Times New Roman" w:cs="Times New Roman"/>
                 <w:sz w:val="28"/>
                 <w:szCs w:val="28"/>
-                <w:lang w:val="en-US"/>
+                <w:lang w:val="ru-RU"/>
               </w:rPr>
             </w:pPr>
             <w:r>
@@ -10960,9 +10557,9 @@
                 <w:rFonts w:ascii="Times New Roman" w:hAnsi="Times New Roman" w:cs="Times New Roman"/>
                 <w:sz w:val="28"/>
                 <w:szCs w:val="28"/>
-                <w:lang w:val="en-US"/>
-              </w:rPr>
-              <w:t>4 0</w:t>
+                <w:lang w:val="ru-RU"/>
+              </w:rPr>
+              <w:t>2 1</w:t>
             </w:r>
           </w:p>
           <w:p>
@@ -10972,7 +10569,7 @@
                 <w:rFonts w:ascii="Times New Roman" w:hAnsi="Times New Roman" w:cs="Times New Roman"/>
                 <w:sz w:val="28"/>
                 <w:szCs w:val="28"/>
-                <w:lang w:val="en-US"/>
+                <w:lang w:val="ru-RU"/>
               </w:rPr>
             </w:pPr>
             <w:r>
@@ -10980,9 +10577,9 @@
                 <w:rFonts w:ascii="Times New Roman" w:hAnsi="Times New Roman" w:cs="Times New Roman"/>
                 <w:sz w:val="28"/>
                 <w:szCs w:val="28"/>
-                <w:lang w:val="en-US"/>
-              </w:rPr>
-              <w:t>0 2</w:t>
+                <w:lang w:val="ru-RU"/>
+              </w:rPr>
+              <w:t>1 2</w:t>
             </w:r>
           </w:p>
           <w:p>
@@ -10992,7 +10589,7 @@
                 <w:rFonts w:ascii="Times New Roman" w:hAnsi="Times New Roman" w:cs="Times New Roman"/>
                 <w:sz w:val="28"/>
                 <w:szCs w:val="28"/>
-                <w:lang w:val="en-US"/>
+                <w:lang w:val="ru-RU"/>
               </w:rPr>
             </w:pPr>
             <w:r>
@@ -11000,9 +10597,9 @@
                 <w:rFonts w:ascii="Times New Roman" w:hAnsi="Times New Roman" w:cs="Times New Roman"/>
                 <w:sz w:val="28"/>
                 <w:szCs w:val="28"/>
-                <w:lang w:val="en-US"/>
-              </w:rPr>
-              <w:t>1 4</w:t>
+                <w:lang w:val="ru-RU"/>
+              </w:rPr>
+              <w:t>2 3</w:t>
             </w:r>
           </w:p>
           <w:p>
@@ -11012,7 +10609,7 @@
                 <w:rFonts w:ascii="Times New Roman" w:hAnsi="Times New Roman" w:cs="Times New Roman"/>
                 <w:sz w:val="28"/>
                 <w:szCs w:val="28"/>
-                <w:lang w:val="en-US"/>
+                <w:lang w:val="ru-RU"/>
               </w:rPr>
             </w:pPr>
             <w:r>
@@ -11020,7 +10617,7 @@
                 <w:rFonts w:ascii="Times New Roman" w:hAnsi="Times New Roman" w:cs="Times New Roman"/>
                 <w:sz w:val="28"/>
                 <w:szCs w:val="28"/>
-                <w:lang w:val="en-US"/>
+                <w:lang w:val="ru-RU"/>
               </w:rPr>
               <w:t>3 4</w:t>
             </w:r>
@@ -11032,7 +10629,7 @@
                 <w:rFonts w:ascii="Times New Roman" w:hAnsi="Times New Roman" w:cs="Times New Roman"/>
                 <w:sz w:val="28"/>
                 <w:szCs w:val="28"/>
-                <w:lang w:val="en-US"/>
+                <w:lang w:val="ru-RU"/>
               </w:rPr>
             </w:pPr>
             <w:r>
@@ -11040,7 +10637,67 @@
                 <w:rFonts w:ascii="Times New Roman" w:hAnsi="Times New Roman" w:cs="Times New Roman"/>
                 <w:sz w:val="28"/>
                 <w:szCs w:val="28"/>
-                <w:lang w:val="en-US"/>
+                <w:lang w:val="ru-RU"/>
+              </w:rPr>
+              <w:t>3 4</w:t>
+            </w:r>
+          </w:p>
+          <w:p>
+            <w:pPr>
+              <w:jc w:val="center"/>
+              <w:rPr>
+                <w:rFonts w:ascii="Times New Roman" w:hAnsi="Times New Roman" w:cs="Times New Roman"/>
+                <w:sz w:val="28"/>
+                <w:szCs w:val="28"/>
+                <w:lang w:val="ru-RU"/>
+              </w:rPr>
+            </w:pPr>
+            <w:r>
+              <w:rPr>
+                <w:rFonts w:ascii="Times New Roman" w:hAnsi="Times New Roman" w:cs="Times New Roman"/>
+                <w:sz w:val="28"/>
+                <w:szCs w:val="28"/>
+                <w:lang w:val="ru-RU"/>
+              </w:rPr>
+              <w:t>3 5</w:t>
+            </w:r>
+          </w:p>
+          <w:p>
+            <w:pPr>
+              <w:jc w:val="center"/>
+              <w:rPr>
+                <w:rFonts w:ascii="Times New Roman" w:hAnsi="Times New Roman" w:cs="Times New Roman"/>
+                <w:sz w:val="28"/>
+                <w:szCs w:val="28"/>
+                <w:lang w:val="ru-RU"/>
+              </w:rPr>
+            </w:pPr>
+            <w:r>
+              <w:rPr>
+                <w:rFonts w:ascii="Times New Roman" w:hAnsi="Times New Roman" w:cs="Times New Roman"/>
+                <w:sz w:val="28"/>
+                <w:szCs w:val="28"/>
+                <w:lang w:val="ru-RU"/>
+              </w:rPr>
+              <w:t>3 5</w:t>
+            </w:r>
+          </w:p>
+          <w:p>
+            <w:pPr>
+              <w:jc w:val="center"/>
+              <w:rPr>
+                <w:rFonts w:ascii="Times New Roman" w:hAnsi="Times New Roman" w:cs="Times New Roman"/>
+                <w:sz w:val="28"/>
+                <w:szCs w:val="28"/>
+                <w:lang w:val="ru-RU"/>
+              </w:rPr>
+            </w:pPr>
+            <w:r>
+              <w:rPr>
+                <w:rFonts w:ascii="Times New Roman" w:hAnsi="Times New Roman" w:cs="Times New Roman"/>
+                <w:sz w:val="28"/>
+                <w:szCs w:val="28"/>
+                <w:lang w:val="ru-RU"/>
               </w:rPr>
               <w:t>3</w:t>
             </w:r>
@@ -11080,7 +10737,7 @@
                 <w:szCs w:val="28"/>
                 <w:lang w:val="en-US"/>
               </w:rPr>
-              <w:t>Answer: 3</w:t>
+              <w:t>Answer: 1</w:t>
             </w:r>
           </w:p>
           <w:p>
@@ -11100,47 +10757,7 @@
                 <w:szCs w:val="28"/>
                 <w:lang w:val="en-US"/>
               </w:rPr>
-              <w:t>0 – 4</w:t>
-            </w:r>
-          </w:p>
-          <w:p>
-            <w:pPr>
-              <w:jc w:val="center"/>
-              <w:rPr>
-                <w:rFonts w:ascii="Times New Roman" w:hAnsi="Times New Roman" w:cs="Times New Roman"/>
-                <w:sz w:val="28"/>
-                <w:szCs w:val="28"/>
-                <w:lang w:val="en-US"/>
-              </w:rPr>
-            </w:pPr>
-            <w:r>
-              <w:rPr>
-                <w:rFonts w:ascii="Times New Roman" w:hAnsi="Times New Roman" w:cs="Times New Roman"/>
-                <w:sz w:val="28"/>
-                <w:szCs w:val="28"/>
-                <w:lang w:val="en-US"/>
-              </w:rPr>
-              <w:t>0 – 2</w:t>
-            </w:r>
-          </w:p>
-          <w:p>
-            <w:pPr>
-              <w:jc w:val="center"/>
-              <w:rPr>
-                <w:rFonts w:ascii="Times New Roman" w:hAnsi="Times New Roman" w:cs="Times New Roman"/>
-                <w:sz w:val="28"/>
-                <w:szCs w:val="28"/>
-                <w:lang w:val="en-US"/>
-              </w:rPr>
-            </w:pPr>
-            <w:r>
-              <w:rPr>
-                <w:rFonts w:ascii="Times New Roman" w:hAnsi="Times New Roman" w:cs="Times New Roman"/>
-                <w:sz w:val="28"/>
-                <w:szCs w:val="28"/>
-                <w:lang w:val="en-US"/>
-              </w:rPr>
-              <w:t>0 – 1</w:t>
+              <w:t>2 - 3</w:t>
             </w:r>
           </w:p>
         </w:tc>
@@ -11173,7 +10790,7 @@
                 <w:rFonts w:ascii="Times New Roman" w:hAnsi="Times New Roman" w:cs="Times New Roman"/>
                 <w:sz w:val="28"/>
                 <w:szCs w:val="28"/>
-                <w:lang w:val="en-US"/>
+                <w:lang w:val="ru-RU"/>
               </w:rPr>
             </w:pPr>
             <w:r>
@@ -11181,9 +10798,9 @@
                 <w:rFonts w:ascii="Times New Roman" w:hAnsi="Times New Roman" w:cs="Times New Roman"/>
                 <w:sz w:val="28"/>
                 <w:szCs w:val="28"/>
-                <w:lang w:val="en-US"/>
-              </w:rPr>
-              <w:t>18</w:t>
+                <w:lang w:val="ru-RU"/>
+              </w:rPr>
+              <w:t>17</w:t>
             </w:r>
           </w:p>
         </w:tc>
@@ -11279,7 +10896,7 @@
                 <w:szCs w:val="28"/>
                 <w:lang w:val="en-US"/>
               </w:rPr>
-              <w:t>3 2</w:t>
+              <w:t>5 8</w:t>
             </w:r>
           </w:p>
           <w:p>
@@ -11299,7 +10916,7 @@
                 <w:szCs w:val="28"/>
                 <w:lang w:val="en-US"/>
               </w:rPr>
-              <w:t>1 0</w:t>
+              <w:t>0 1</w:t>
             </w:r>
           </w:p>
           <w:p>
@@ -11320,6 +10937,146 @@
                 <w:lang w:val="en-US"/>
               </w:rPr>
               <w:t>1 2</w:t>
+            </w:r>
+          </w:p>
+          <w:p>
+            <w:pPr>
+              <w:jc w:val="center"/>
+              <w:rPr>
+                <w:rFonts w:ascii="Times New Roman" w:hAnsi="Times New Roman" w:cs="Times New Roman"/>
+                <w:sz w:val="28"/>
+                <w:szCs w:val="28"/>
+                <w:lang w:val="en-US"/>
+              </w:rPr>
+            </w:pPr>
+            <w:r>
+              <w:rPr>
+                <w:rFonts w:ascii="Times New Roman" w:hAnsi="Times New Roman" w:cs="Times New Roman"/>
+                <w:sz w:val="28"/>
+                <w:szCs w:val="28"/>
+                <w:lang w:val="en-US"/>
+              </w:rPr>
+              <w:t>2 3</w:t>
+            </w:r>
+          </w:p>
+          <w:p>
+            <w:pPr>
+              <w:jc w:val="center"/>
+              <w:rPr>
+                <w:rFonts w:ascii="Times New Roman" w:hAnsi="Times New Roman" w:cs="Times New Roman"/>
+                <w:sz w:val="28"/>
+                <w:szCs w:val="28"/>
+                <w:lang w:val="en-US"/>
+              </w:rPr>
+            </w:pPr>
+            <w:r>
+              <w:rPr>
+                <w:rFonts w:ascii="Times New Roman" w:hAnsi="Times New Roman" w:cs="Times New Roman"/>
+                <w:sz w:val="28"/>
+                <w:szCs w:val="28"/>
+                <w:lang w:val="en-US"/>
+              </w:rPr>
+              <w:t>3 4</w:t>
+            </w:r>
+          </w:p>
+          <w:p>
+            <w:pPr>
+              <w:jc w:val="center"/>
+              <w:rPr>
+                <w:rFonts w:ascii="Times New Roman" w:hAnsi="Times New Roman" w:cs="Times New Roman"/>
+                <w:sz w:val="28"/>
+                <w:szCs w:val="28"/>
+                <w:lang w:val="en-US"/>
+              </w:rPr>
+            </w:pPr>
+            <w:r>
+              <w:rPr>
+                <w:rFonts w:ascii="Times New Roman" w:hAnsi="Times New Roman" w:cs="Times New Roman"/>
+                <w:sz w:val="28"/>
+                <w:szCs w:val="28"/>
+                <w:lang w:val="en-US"/>
+              </w:rPr>
+              <w:t>4 0</w:t>
+            </w:r>
+          </w:p>
+          <w:p>
+            <w:pPr>
+              <w:jc w:val="center"/>
+              <w:rPr>
+                <w:rFonts w:ascii="Times New Roman" w:hAnsi="Times New Roman" w:cs="Times New Roman"/>
+                <w:sz w:val="28"/>
+                <w:szCs w:val="28"/>
+                <w:lang w:val="en-US"/>
+              </w:rPr>
+            </w:pPr>
+            <w:r>
+              <w:rPr>
+                <w:rFonts w:ascii="Times New Roman" w:hAnsi="Times New Roman" w:cs="Times New Roman"/>
+                <w:sz w:val="28"/>
+                <w:szCs w:val="28"/>
+                <w:lang w:val="en-US"/>
+              </w:rPr>
+              <w:t>0 2</w:t>
+            </w:r>
+          </w:p>
+          <w:p>
+            <w:pPr>
+              <w:jc w:val="center"/>
+              <w:rPr>
+                <w:rFonts w:ascii="Times New Roman" w:hAnsi="Times New Roman" w:cs="Times New Roman"/>
+                <w:sz w:val="28"/>
+                <w:szCs w:val="28"/>
+                <w:lang w:val="en-US"/>
+              </w:rPr>
+            </w:pPr>
+            <w:r>
+              <w:rPr>
+                <w:rFonts w:ascii="Times New Roman" w:hAnsi="Times New Roman" w:cs="Times New Roman"/>
+                <w:sz w:val="28"/>
+                <w:szCs w:val="28"/>
+                <w:lang w:val="en-US"/>
+              </w:rPr>
+              <w:t>1 4</w:t>
+            </w:r>
+          </w:p>
+          <w:p>
+            <w:pPr>
+              <w:jc w:val="center"/>
+              <w:rPr>
+                <w:rFonts w:ascii="Times New Roman" w:hAnsi="Times New Roman" w:cs="Times New Roman"/>
+                <w:sz w:val="28"/>
+                <w:szCs w:val="28"/>
+                <w:lang w:val="en-US"/>
+              </w:rPr>
+            </w:pPr>
+            <w:r>
+              <w:rPr>
+                <w:rFonts w:ascii="Times New Roman" w:hAnsi="Times New Roman" w:cs="Times New Roman"/>
+                <w:sz w:val="28"/>
+                <w:szCs w:val="28"/>
+                <w:lang w:val="en-US"/>
+              </w:rPr>
+              <w:t>3 4</w:t>
+            </w:r>
+          </w:p>
+          <w:p>
+            <w:pPr>
+              <w:jc w:val="center"/>
+              <w:rPr>
+                <w:rFonts w:ascii="Times New Roman" w:hAnsi="Times New Roman" w:cs="Times New Roman"/>
+                <w:sz w:val="28"/>
+                <w:szCs w:val="28"/>
+                <w:lang w:val="en-US"/>
+              </w:rPr>
+            </w:pPr>
+            <w:r>
+              <w:rPr>
+                <w:rFonts w:ascii="Times New Roman" w:hAnsi="Times New Roman" w:cs="Times New Roman"/>
+                <w:sz w:val="28"/>
+                <w:szCs w:val="28"/>
+                <w:lang w:val="en-US"/>
+              </w:rPr>
+              <w:t>3</w:t>
             </w:r>
           </w:p>
         </w:tc>
@@ -11357,7 +11114,7 @@
                 <w:szCs w:val="28"/>
                 <w:lang w:val="en-US"/>
               </w:rPr>
-              <w:t>Answer: 0</w:t>
+              <w:t>Answer: 3</w:t>
             </w:r>
           </w:p>
           <w:p>
@@ -11377,6 +11134,284 @@
                 <w:szCs w:val="28"/>
                 <w:lang w:val="en-US"/>
               </w:rPr>
+              <w:t>0 – 4</w:t>
+            </w:r>
+          </w:p>
+          <w:p>
+            <w:pPr>
+              <w:jc w:val="center"/>
+              <w:rPr>
+                <w:rFonts w:ascii="Times New Roman" w:hAnsi="Times New Roman" w:cs="Times New Roman"/>
+                <w:sz w:val="28"/>
+                <w:szCs w:val="28"/>
+                <w:lang w:val="en-US"/>
+              </w:rPr>
+            </w:pPr>
+            <w:r>
+              <w:rPr>
+                <w:rFonts w:ascii="Times New Roman" w:hAnsi="Times New Roman" w:cs="Times New Roman"/>
+                <w:sz w:val="28"/>
+                <w:szCs w:val="28"/>
+                <w:lang w:val="en-US"/>
+              </w:rPr>
+              <w:t>0 – 2</w:t>
+            </w:r>
+          </w:p>
+          <w:p>
+            <w:pPr>
+              <w:jc w:val="center"/>
+              <w:rPr>
+                <w:rFonts w:ascii="Times New Roman" w:hAnsi="Times New Roman" w:cs="Times New Roman"/>
+                <w:sz w:val="28"/>
+                <w:szCs w:val="28"/>
+                <w:lang w:val="en-US"/>
+              </w:rPr>
+            </w:pPr>
+            <w:r>
+              <w:rPr>
+                <w:rFonts w:ascii="Times New Roman" w:hAnsi="Times New Roman" w:cs="Times New Roman"/>
+                <w:sz w:val="28"/>
+                <w:szCs w:val="28"/>
+                <w:lang w:val="en-US"/>
+              </w:rPr>
+              <w:t>0 – 1</w:t>
+            </w:r>
+          </w:p>
+        </w:tc>
+      </w:tr>
+      <w:tr>
+        <w:trPr>
+          <w:jc w:val="center"/>
+        </w:trPr>
+        <w:tc>
+          <w:tcPr>
+            <w:tcW w:w="568" w:type="dxa"/>
+            <w:tcBorders>
+              <w:top w:val="single" w:sz="2" w:space="0" w:color="000000"/>
+              <w:left w:val="single" w:sz="2" w:space="0" w:color="000000"/>
+              <w:bottom w:val="single" w:sz="2" w:space="0" w:color="000000"/>
+              <w:right w:val="nil"/>
+            </w:tcBorders>
+            <w:tcMar>
+              <w:top w:w="55" w:type="dxa"/>
+              <w:left w:w="55" w:type="dxa"/>
+              <w:bottom w:w="55" w:type="dxa"/>
+              <w:right w:w="55" w:type="dxa"/>
+            </w:tcMar>
+            <w:vAlign w:val="center"/>
+          </w:tcPr>
+          <w:p>
+            <w:pPr>
+              <w:jc w:val="center"/>
+              <w:rPr>
+                <w:rFonts w:ascii="Times New Roman" w:hAnsi="Times New Roman" w:cs="Times New Roman"/>
+                <w:sz w:val="28"/>
+                <w:szCs w:val="28"/>
+                <w:lang w:val="en-US"/>
+              </w:rPr>
+            </w:pPr>
+            <w:r>
+              <w:rPr>
+                <w:rFonts w:ascii="Times New Roman" w:hAnsi="Times New Roman" w:cs="Times New Roman"/>
+                <w:sz w:val="28"/>
+                <w:szCs w:val="28"/>
+                <w:lang w:val="en-US"/>
+              </w:rPr>
+              <w:lastRenderedPageBreak/>
+              <w:t>18</w:t>
+            </w:r>
+          </w:p>
+        </w:tc>
+        <w:tc>
+          <w:tcPr>
+            <w:tcW w:w="2409" w:type="dxa"/>
+            <w:tcBorders>
+              <w:top w:val="single" w:sz="2" w:space="0" w:color="000000"/>
+              <w:left w:val="single" w:sz="2" w:space="0" w:color="000000"/>
+              <w:bottom w:val="single" w:sz="2" w:space="0" w:color="000000"/>
+              <w:right w:val="nil"/>
+            </w:tcBorders>
+            <w:tcMar>
+              <w:top w:w="55" w:type="dxa"/>
+              <w:left w:w="55" w:type="dxa"/>
+              <w:bottom w:w="55" w:type="dxa"/>
+              <w:right w:w="55" w:type="dxa"/>
+            </w:tcMar>
+            <w:vAlign w:val="center"/>
+          </w:tcPr>
+          <w:p>
+            <w:pPr>
+              <w:jc w:val="center"/>
+              <w:rPr>
+                <w:rFonts w:ascii="Times New Roman" w:hAnsi="Times New Roman" w:cs="Times New Roman"/>
+                <w:sz w:val="28"/>
+                <w:szCs w:val="28"/>
+                <w:lang w:val="ru-RU"/>
+              </w:rPr>
+            </w:pPr>
+            <w:r>
+              <w:rPr>
+                <w:rFonts w:ascii="Times New Roman" w:hAnsi="Times New Roman" w:cs="Times New Roman"/>
+                <w:sz w:val="28"/>
+                <w:szCs w:val="28"/>
+                <w:lang w:val="ru-RU"/>
+              </w:rPr>
+              <w:t>Вычислительная часть</w:t>
+            </w:r>
+          </w:p>
+        </w:tc>
+        <w:tc>
+          <w:tcPr>
+            <w:tcW w:w="3257" w:type="dxa"/>
+            <w:tcBorders>
+              <w:top w:val="single" w:sz="2" w:space="0" w:color="000000"/>
+              <w:left w:val="single" w:sz="2" w:space="0" w:color="000000"/>
+              <w:bottom w:val="single" w:sz="2" w:space="0" w:color="000000"/>
+              <w:right w:val="nil"/>
+            </w:tcBorders>
+            <w:tcMar>
+              <w:top w:w="55" w:type="dxa"/>
+              <w:left w:w="55" w:type="dxa"/>
+              <w:bottom w:w="55" w:type="dxa"/>
+              <w:right w:w="55" w:type="dxa"/>
+            </w:tcMar>
+            <w:vAlign w:val="center"/>
+          </w:tcPr>
+          <w:p>
+            <w:pPr>
+              <w:jc w:val="center"/>
+              <w:rPr>
+                <w:rFonts w:ascii="Times New Roman" w:hAnsi="Times New Roman" w:cs="Times New Roman"/>
+                <w:sz w:val="28"/>
+                <w:szCs w:val="28"/>
+                <w:lang w:val="en-US"/>
+              </w:rPr>
+            </w:pPr>
+            <w:r>
+              <w:rPr>
+                <w:rFonts w:ascii="Times New Roman" w:hAnsi="Times New Roman" w:cs="Times New Roman"/>
+                <w:sz w:val="28"/>
+                <w:szCs w:val="28"/>
+                <w:lang w:val="en-US"/>
+              </w:rPr>
+              <w:t>1</w:t>
+            </w:r>
+          </w:p>
+          <w:p>
+            <w:pPr>
+              <w:jc w:val="center"/>
+              <w:rPr>
+                <w:rFonts w:ascii="Times New Roman" w:hAnsi="Times New Roman" w:cs="Times New Roman"/>
+                <w:sz w:val="28"/>
+                <w:szCs w:val="28"/>
+                <w:lang w:val="en-US"/>
+              </w:rPr>
+            </w:pPr>
+            <w:r>
+              <w:rPr>
+                <w:rFonts w:ascii="Times New Roman" w:hAnsi="Times New Roman" w:cs="Times New Roman"/>
+                <w:sz w:val="28"/>
+                <w:szCs w:val="28"/>
+                <w:lang w:val="en-US"/>
+              </w:rPr>
+              <w:t>3 2</w:t>
+            </w:r>
+          </w:p>
+          <w:p>
+            <w:pPr>
+              <w:jc w:val="center"/>
+              <w:rPr>
+                <w:rFonts w:ascii="Times New Roman" w:hAnsi="Times New Roman" w:cs="Times New Roman"/>
+                <w:sz w:val="28"/>
+                <w:szCs w:val="28"/>
+                <w:lang w:val="en-US"/>
+              </w:rPr>
+            </w:pPr>
+            <w:r>
+              <w:rPr>
+                <w:rFonts w:ascii="Times New Roman" w:hAnsi="Times New Roman" w:cs="Times New Roman"/>
+                <w:sz w:val="28"/>
+                <w:szCs w:val="28"/>
+                <w:lang w:val="en-US"/>
+              </w:rPr>
+              <w:t>1 0</w:t>
+            </w:r>
+          </w:p>
+          <w:p>
+            <w:pPr>
+              <w:jc w:val="center"/>
+              <w:rPr>
+                <w:rFonts w:ascii="Times New Roman" w:hAnsi="Times New Roman" w:cs="Times New Roman"/>
+                <w:sz w:val="28"/>
+                <w:szCs w:val="28"/>
+                <w:lang w:val="en-US"/>
+              </w:rPr>
+            </w:pPr>
+            <w:r>
+              <w:rPr>
+                <w:rFonts w:ascii="Times New Roman" w:hAnsi="Times New Roman" w:cs="Times New Roman"/>
+                <w:sz w:val="28"/>
+                <w:szCs w:val="28"/>
+                <w:lang w:val="en-US"/>
+              </w:rPr>
+              <w:t>1 2</w:t>
+            </w:r>
+          </w:p>
+        </w:tc>
+        <w:tc>
+          <w:tcPr>
+            <w:tcW w:w="3271" w:type="dxa"/>
+            <w:tcBorders>
+              <w:top w:val="single" w:sz="2" w:space="0" w:color="000000"/>
+              <w:left w:val="single" w:sz="2" w:space="0" w:color="000000"/>
+              <w:bottom w:val="single" w:sz="2" w:space="0" w:color="000000"/>
+              <w:right w:val="single" w:sz="2" w:space="0" w:color="000000"/>
+            </w:tcBorders>
+            <w:tcMar>
+              <w:top w:w="55" w:type="dxa"/>
+              <w:left w:w="55" w:type="dxa"/>
+              <w:bottom w:w="55" w:type="dxa"/>
+              <w:right w:w="55" w:type="dxa"/>
+            </w:tcMar>
+            <w:vAlign w:val="center"/>
+          </w:tcPr>
+          <w:p>
+            <w:pPr>
+              <w:jc w:val="center"/>
+              <w:rPr>
+                <w:rFonts w:ascii="Times New Roman" w:hAnsi="Times New Roman" w:cs="Times New Roman"/>
+                <w:sz w:val="28"/>
+                <w:szCs w:val="28"/>
+                <w:lang w:val="en-US"/>
+              </w:rPr>
+            </w:pPr>
+            <w:r>
+              <w:rPr>
+                <w:rFonts w:ascii="Times New Roman" w:hAnsi="Times New Roman" w:cs="Times New Roman"/>
+                <w:sz w:val="28"/>
+                <w:szCs w:val="28"/>
+                <w:lang w:val="en-US"/>
+              </w:rPr>
+              <w:t>Answer: 0</w:t>
+            </w:r>
+          </w:p>
+          <w:p>
+            <w:pPr>
+              <w:jc w:val="center"/>
+              <w:rPr>
+                <w:rFonts w:ascii="Times New Roman" w:hAnsi="Times New Roman" w:cs="Times New Roman"/>
+                <w:sz w:val="28"/>
+                <w:szCs w:val="28"/>
+                <w:lang w:val="en-US"/>
+              </w:rPr>
+            </w:pPr>
+            <w:r>
+              <w:rPr>
+                <w:rFonts w:ascii="Times New Roman" w:hAnsi="Times New Roman" w:cs="Times New Roman"/>
+                <w:sz w:val="28"/>
+                <w:szCs w:val="28"/>
+                <w:lang w:val="en-US"/>
+              </w:rPr>
               <w:t xml:space="preserve">Graph is not </w:t>
             </w:r>
             <w:proofErr w:type="gramStart"/>
@@ -11731,7 +11766,6 @@
           <w:szCs w:val="40"/>
           <w:lang w:val="ru-RU"/>
         </w:rPr>
-        <w:lastRenderedPageBreak/>
         <w:t>Ответы на контрольные вопросы</w:t>
       </w:r>
       <w:bookmarkEnd w:id="13"/>
@@ -11755,16 +11789,7 @@
           <w:sz w:val="28"/>
           <w:szCs w:val="28"/>
         </w:rPr>
-        <w:t xml:space="preserve">1. </w:t>
-      </w:r>
-      <w:r>
-        <w:rPr>
-          <w:b/>
-          <w:i/>
-          <w:sz w:val="28"/>
-          <w:szCs w:val="28"/>
-        </w:rPr>
-        <w:t xml:space="preserve">Что такое граф? </w:t>
+        <w:t xml:space="preserve">1. Что такое граф? </w:t>
       </w:r>
     </w:p>
     <w:p>
@@ -12042,23 +12067,21 @@
           <w:sz w:val="28"/>
           <w:szCs w:val="28"/>
         </w:rPr>
-        <w:t xml:space="preserve"> как на стеке, так и в куче в виде матрицы. Если граф представляется в виде списка смежности, который состоит из массива вершин, </w:t>
-      </w:r>
-      <w:proofErr w:type="gramStart"/>
-      <w:r>
-        <w:rPr>
-          <w:sz w:val="28"/>
-          <w:szCs w:val="28"/>
-        </w:rPr>
-        <w:t>каждый элемент</w:t>
-      </w:r>
-      <w:proofErr w:type="gramEnd"/>
-      <w:r>
-        <w:rPr>
-          <w:sz w:val="28"/>
-          <w:szCs w:val="28"/>
-        </w:rPr>
-        <w:t xml:space="preserve"> который ссылается на список смежных вершин, то удобнее выделять память в куче по мере поступления вершин. Также можно хранить матрицу «по определению» — в виде списка вершин и списка рёбер.</w:t>
+        <w:t xml:space="preserve"> как на стеке, так и в куче в виде матрицы. Если граф представляется в виде списка смежности, который состоит из массив</w:t>
+      </w:r>
+      <w:r>
+        <w:rPr>
+          <w:sz w:val="28"/>
+          <w:szCs w:val="28"/>
+        </w:rPr>
+        <w:t>а вершин, каждый элемент которого</w:t>
+      </w:r>
+      <w:r>
+        <w:rPr>
+          <w:sz w:val="28"/>
+          <w:szCs w:val="28"/>
+        </w:rPr>
+        <w:t xml:space="preserve"> ссылается на список смежных вершин, то удобнее выделять память в куче по мере поступления вершин. Также можно хранить матрицу «по определению» — в виде списка вершин и списка рёбер.</w:t>
       </w:r>
     </w:p>
     <w:p>
@@ -12242,7 +12265,15 @@
           <w:sz w:val="28"/>
           <w:szCs w:val="28"/>
         </w:rPr>
-        <w:t>Основные два способа обхода графа: обход графа в глубину и в ширину. При обходе в глубину ищется ближайшая смежная вершина, для которой опять начинается поиск в глубину (так и получается «углубление»), пока не встретиться просмотренная вершина или не закончится список смежности.</w:t>
+        <w:t xml:space="preserve">Основные два способа обхода графа: обход графа в глубину и в ширину. При обходе в глубину ищется ближайшая смежная вершина, для которой опять </w:t>
+      </w:r>
+      <w:r>
+        <w:rPr>
+          <w:sz w:val="28"/>
+          <w:szCs w:val="28"/>
+        </w:rPr>
+        <w:lastRenderedPageBreak/>
+        <w:t>начинается поиск в глубину (так и получается «углубление»), пока не встретиться просмотренная вершина или не закончится список смежности.</w:t>
       </w:r>
     </w:p>
     <w:p>
@@ -12347,7 +12378,6 @@
           <w:sz w:val="28"/>
           <w:szCs w:val="28"/>
         </w:rPr>
-        <w:lastRenderedPageBreak/>
         <w:t xml:space="preserve">6. Какие пути в графе Вы знаете? </w:t>
       </w:r>
     </w:p>
@@ -12627,8 +12657,8 @@
       </w:pPr>
     </w:p>
     <w:sectPr>
-      <w:footerReference w:type="default" r:id="rId9"/>
-      <w:footerReference w:type="first" r:id="rId10"/>
+      <w:footerReference w:type="default" r:id="rId10"/>
+      <w:footerReference w:type="first" r:id="rId11"/>
       <w:pgSz w:w="11906" w:h="16838"/>
       <w:pgMar w:top="1134" w:right="850" w:bottom="1134" w:left="1701" w:header="708" w:footer="708" w:gutter="0"/>
       <w:pgNumType w:start="0"/>
@@ -12690,7 +12720,7 @@
             <w:noProof/>
             <w:lang w:val="ru-RU"/>
           </w:rPr>
-          <w:t>7</w:t>
+          <w:t>9</w:t>
         </w:r>
         <w:r>
           <w:fldChar w:fldCharType="end"/>
@@ -15144,7 +15174,7 @@
 </file>
 
 <file path=customXml/itemProps1.xml><?xml version="1.0" encoding="utf-8"?>
-<ds:datastoreItem xmlns:ds="http://schemas.openxmlformats.org/officeDocument/2006/customXml" ds:itemID="{DFAC9C76-91F2-4737-94B0-020B25579580}">
+<ds:datastoreItem xmlns:ds="http://schemas.openxmlformats.org/officeDocument/2006/customXml" ds:itemID="{DE673FED-15A0-46DF-B4F1-E326C2505233}">
   <ds:schemaRefs>
     <ds:schemaRef ds:uri="http://schemas.openxmlformats.org/officeDocument/2006/bibliography"/>
   </ds:schemaRefs>

</xml_diff>